<commit_message>
final changes to Final Report  FN4.104
</commit_message>
<xml_diff>
--- a/Reports/Group5 Final Report.docx
+++ b/Reports/Group5 Final Report.docx
@@ -1,6 +1,6 @@
 
 <file path=word/document.xml><?xml version="1.0" encoding="utf-8"?>
-<w:document xmlns:wpc="http://schemas.microsoft.com/office/word/2010/wordprocessingCanvas" xmlns:cx="http://schemas.microsoft.com/office/drawing/2014/chartex" xmlns:cx1="http://schemas.microsoft.com/office/drawing/2015/9/8/chartex" xmlns:cx2="http://schemas.microsoft.com/office/drawing/2015/10/21/chartex" xmlns:cx3="http://schemas.microsoft.com/office/drawing/2016/5/9/chartex" xmlns:cx4="http://schemas.microsoft.com/office/drawing/2016/5/10/chartex" xmlns:cx5="http://schemas.microsoft.com/office/drawing/2016/5/11/chartex" xmlns:cx6="http://schemas.microsoft.com/office/drawing/2016/5/12/chartex" xmlns:cx7="http://schemas.microsoft.com/office/drawing/2016/5/13/chartex" xmlns:cx8="http://schemas.microsoft.com/office/drawing/2016/5/14/chartex" xmlns:mc="http://schemas.openxmlformats.org/markup-compatibility/2006" xmlns:aink="http://schemas.microsoft.com/office/drawing/2016/ink" xmlns:am3d="http://schemas.microsoft.com/office/drawing/2017/model3d" xmlns:o="urn:schemas-microsoft-com:office:office" xmlns:r="http://schemas.openxmlformats.org/officeDocument/2006/relationships" xmlns:m="http://schemas.openxmlformats.org/officeDocument/2006/math" xmlns:v="urn:schemas-microsoft-com:vml" xmlns:wp14="http://schemas.microsoft.com/office/word/2010/wordprocessingDrawing" xmlns:wp="http://schemas.openxmlformats.org/drawingml/2006/wordprocessingDrawing" xmlns:w10="urn:schemas-microsoft-com:office:word" xmlns:w="http://schemas.openxmlformats.org/wordprocessingml/2006/main" xmlns:w14="http://schemas.microsoft.com/office/word/2010/wordml" xmlns:w15="http://schemas.microsoft.com/office/word/2012/wordml" xmlns:w16cid="http://schemas.microsoft.com/office/word/2016/wordml/cid" xmlns:w16se="http://schemas.microsoft.com/office/word/2015/wordml/symex" xmlns:wpg="http://schemas.microsoft.com/office/word/2010/wordprocessingGroup" xmlns:wpi="http://schemas.microsoft.com/office/word/2010/wordprocessingInk" xmlns:wne="http://schemas.microsoft.com/office/word/2006/wordml" xmlns:wps="http://schemas.microsoft.com/office/word/2010/wordprocessingShape" mc:Ignorable="w14 w15 w16se w16cid wp14">
+<w:document xmlns:wpc="http://schemas.microsoft.com/office/word/2010/wordprocessingCanvas" xmlns:mc="http://schemas.openxmlformats.org/markup-compatibility/2006" xmlns:o="urn:schemas-microsoft-com:office:office" xmlns:r="http://schemas.openxmlformats.org/officeDocument/2006/relationships" xmlns:m="http://schemas.openxmlformats.org/officeDocument/2006/math" xmlns:v="urn:schemas-microsoft-com:vml" xmlns:wp14="http://schemas.microsoft.com/office/word/2010/wordprocessingDrawing" xmlns:wp="http://schemas.openxmlformats.org/drawingml/2006/wordprocessingDrawing" xmlns:w10="urn:schemas-microsoft-com:office:word" xmlns:w="http://schemas.openxmlformats.org/wordprocessingml/2006/main" xmlns:w14="http://schemas.microsoft.com/office/word/2010/wordml" xmlns:w15="http://schemas.microsoft.com/office/word/2012/wordml" xmlns:wpg="http://schemas.microsoft.com/office/word/2010/wordprocessingGroup" xmlns:wpi="http://schemas.microsoft.com/office/word/2010/wordprocessingInk" xmlns:wne="http://schemas.microsoft.com/office/word/2006/wordml" xmlns:wps="http://schemas.microsoft.com/office/word/2010/wordprocessingShape" mc:Ignorable="w14 w15 wp14">
   <w:body>
     <w:p>
       <w:r>
@@ -1070,8 +1070,6 @@
               </w:rPr>
               <w:tab/>
             </w:r>
-            <w:bookmarkStart w:id="0" w:name="_GoBack"/>
-            <w:bookmarkEnd w:id="0"/>
             <w:r>
               <w:rPr>
                 <w:noProof/>
@@ -1985,12 +1983,12 @@
       <w:pPr>
         <w:pStyle w:val="Heading1"/>
       </w:pPr>
-      <w:bookmarkStart w:id="1" w:name="_Toc521054789"/>
+      <w:bookmarkStart w:id="0" w:name="_Toc521054789"/>
       <w:r>
         <w:lastRenderedPageBreak/>
         <w:t>Introduction</w:t>
       </w:r>
-      <w:bookmarkEnd w:id="1"/>
+      <w:bookmarkEnd w:id="0"/>
       <w:r>
         <w:t xml:space="preserve"> </w:t>
       </w:r>
@@ -2052,11 +2050,11 @@
       <w:pPr>
         <w:pStyle w:val="Heading1"/>
       </w:pPr>
-      <w:bookmarkStart w:id="2" w:name="_Toc521054790"/>
+      <w:bookmarkStart w:id="1" w:name="_Toc521054790"/>
       <w:r>
         <w:t>High Level Functionality</w:t>
       </w:r>
-      <w:bookmarkEnd w:id="2"/>
+      <w:bookmarkEnd w:id="1"/>
     </w:p>
     <w:p/>
     <w:p>
@@ -2231,12 +2229,12 @@
       <w:pPr>
         <w:pStyle w:val="Heading1"/>
       </w:pPr>
-      <w:bookmarkStart w:id="3" w:name="_Toc521054791"/>
+      <w:bookmarkStart w:id="2" w:name="_Toc521054791"/>
       <w:r>
         <w:lastRenderedPageBreak/>
         <w:t>Information</w:t>
       </w:r>
-      <w:bookmarkEnd w:id="3"/>
+      <w:bookmarkEnd w:id="2"/>
     </w:p>
     <w:p/>
     <w:p>
@@ -3211,11 +3209,11 @@
       <w:pPr>
         <w:pStyle w:val="Heading1"/>
       </w:pPr>
-      <w:bookmarkStart w:id="4" w:name="_Toc521054792"/>
+      <w:bookmarkStart w:id="3" w:name="_Toc521054792"/>
       <w:r>
         <w:t>Team Contribution</w:t>
       </w:r>
-      <w:bookmarkEnd w:id="4"/>
+      <w:bookmarkEnd w:id="3"/>
     </w:p>
     <w:p/>
     <w:tbl>
@@ -3782,12 +3780,12 @@
       <w:pPr>
         <w:pStyle w:val="Heading1"/>
       </w:pPr>
-      <w:bookmarkStart w:id="5" w:name="_Toc521054793"/>
+      <w:bookmarkStart w:id="4" w:name="_Toc521054793"/>
       <w:r>
         <w:lastRenderedPageBreak/>
         <w:t>Key Functionality</w:t>
       </w:r>
-      <w:bookmarkEnd w:id="5"/>
+      <w:bookmarkEnd w:id="4"/>
     </w:p>
     <w:p/>
     <w:tbl>
@@ -4088,11 +4086,11 @@
               <w:t xml:space="preserve">Heading Navigate Bar at the top </w:t>
             </w:r>
             <w:r>
-              <w:t xml:space="preserve">will display Name of the User and Allow them the </w:t>
+              <w:t xml:space="preserve">will display Name of the User and Allow them </w:t>
             </w:r>
             <w:proofErr w:type="gramStart"/>
             <w:r>
-              <w:t>option :</w:t>
+              <w:t>the option :</w:t>
             </w:r>
             <w:proofErr w:type="gramEnd"/>
             <w:r>
@@ -4645,15 +4643,7 @@
               <w:t xml:space="preserve"> </w:t>
             </w:r>
             <w:r>
-              <w:t>Gym  .  (</w:t>
-            </w:r>
-            <w:proofErr w:type="gramStart"/>
-            <w:r>
-              <w:t>User  is</w:t>
-            </w:r>
-            <w:proofErr w:type="gramEnd"/>
-            <w:r>
-              <w:t xml:space="preserve"> not obliged to select a hobby/Interest)  </w:t>
+              <w:t xml:space="preserve">Gym  .  (User  is not obliged to select a hobby/Interest)  </w:t>
             </w:r>
             <w:r>
               <w:rPr>
@@ -4668,21 +4658,37 @@
                 <w:bCs/>
               </w:rPr>
               <w:br/>
-              <w:t xml:space="preserve">Please note Photo is not saved on profile until  </w:t>
-            </w:r>
+              <w:t xml:space="preserve">Please note Photo is not saved on profile </w:t>
+            </w:r>
+            <w:proofErr w:type="gramStart"/>
             <w:r>
               <w:rPr>
                 <w:b/>
                 <w:bCs/>
               </w:rPr>
-              <w:t>s</w:t>
+              <w:t xml:space="preserve">until  </w:t>
             </w:r>
             <w:r>
               <w:rPr>
                 <w:b/>
                 <w:bCs/>
               </w:rPr>
-              <w:t xml:space="preserve">ave button is pressed. </w:t>
+              <w:t>s</w:t>
+            </w:r>
+            <w:r>
+              <w:rPr>
+                <w:b/>
+                <w:bCs/>
+              </w:rPr>
+              <w:t>ave</w:t>
+            </w:r>
+            <w:proofErr w:type="gramEnd"/>
+            <w:r>
+              <w:rPr>
+                <w:b/>
+                <w:bCs/>
+              </w:rPr>
+              <w:t xml:space="preserve"> button is pressed. </w:t>
             </w:r>
             <w:r>
               <w:t>User can validate this by  viewing Profile after update</w:t>
@@ -4919,6 +4925,11 @@
             <w:r>
               <w:t xml:space="preserve"> the drop down screen which limits the user to the Mandatory Choices.</w:t>
             </w:r>
+            <w:r>
+              <w:t xml:space="preserve"> System only allowing for 1 selection</w:t>
+            </w:r>
+            <w:bookmarkStart w:id="5" w:name="_GoBack"/>
+            <w:bookmarkEnd w:id="5"/>
           </w:p>
         </w:tc>
       </w:tr>
@@ -5707,15 +5718,7 @@
           </w:tcPr>
           <w:p>
             <w:r>
-              <w:t xml:space="preserve">Search for other Users through people </w:t>
-            </w:r>
-            <w:proofErr w:type="gramStart"/>
-            <w:r>
-              <w:t>/  match</w:t>
-            </w:r>
-            <w:proofErr w:type="gramEnd"/>
-            <w:r>
-              <w:t xml:space="preserve"> finder</w:t>
+              <w:t>Search for other Users through people /  match finder</w:t>
             </w:r>
           </w:p>
         </w:tc>
@@ -6075,7 +6078,23 @@
           <w:rFonts w:ascii="Consolas" w:hAnsi="Consolas" w:cs="Segoe UI"/>
           <w:color w:val="000000"/>
         </w:rPr>
-        <w:t xml:space="preserve"> datetime </w:t>
+        <w:t xml:space="preserve"> </w:t>
+      </w:r>
+      <w:proofErr w:type="spellStart"/>
+      <w:r>
+        <w:rPr>
+          <w:rFonts w:ascii="Consolas" w:hAnsi="Consolas" w:cs="Segoe UI"/>
+          <w:color w:val="000000"/>
+        </w:rPr>
+        <w:t>datetime</w:t>
+      </w:r>
+      <w:proofErr w:type="spellEnd"/>
+      <w:r>
+        <w:rPr>
+          <w:rFonts w:ascii="Consolas" w:hAnsi="Consolas" w:cs="Segoe UI"/>
+          <w:color w:val="000000"/>
+        </w:rPr>
+        <w:t xml:space="preserve"> </w:t>
       </w:r>
       <w:r>
         <w:t xml:space="preserve">added </w:t>
@@ -12523,11 +12542,11 @@
       </w:r>
       <w:proofErr w:type="spellEnd"/>
       <w:r>
-        <w:t xml:space="preserve"> </w:t>
+        <w:t xml:space="preserve"> Table</w:t>
       </w:r>
       <w:proofErr w:type="gramStart"/>
       <w:r>
-        <w:t>Table,  Primary</w:t>
+        <w:t>,  Primary</w:t>
       </w:r>
       <w:proofErr w:type="gramEnd"/>
       <w:r>
@@ -13159,7 +13178,7 @@
 </file>
 
 <file path=word/endnotes.xml><?xml version="1.0" encoding="utf-8"?>
-<w:endnotes xmlns:wpc="http://schemas.microsoft.com/office/word/2010/wordprocessingCanvas" xmlns:cx="http://schemas.microsoft.com/office/drawing/2014/chartex" xmlns:cx1="http://schemas.microsoft.com/office/drawing/2015/9/8/chartex" xmlns:cx2="http://schemas.microsoft.com/office/drawing/2015/10/21/chartex" xmlns:cx3="http://schemas.microsoft.com/office/drawing/2016/5/9/chartex" xmlns:cx4="http://schemas.microsoft.com/office/drawing/2016/5/10/chartex" xmlns:cx5="http://schemas.microsoft.com/office/drawing/2016/5/11/chartex" xmlns:cx6="http://schemas.microsoft.com/office/drawing/2016/5/12/chartex" xmlns:cx7="http://schemas.microsoft.com/office/drawing/2016/5/13/chartex" xmlns:cx8="http://schemas.microsoft.com/office/drawing/2016/5/14/chartex" xmlns:mc="http://schemas.openxmlformats.org/markup-compatibility/2006" xmlns:aink="http://schemas.microsoft.com/office/drawing/2016/ink" xmlns:am3d="http://schemas.microsoft.com/office/drawing/2017/model3d" xmlns:o="urn:schemas-microsoft-com:office:office" xmlns:r="http://schemas.openxmlformats.org/officeDocument/2006/relationships" xmlns:m="http://schemas.openxmlformats.org/officeDocument/2006/math" xmlns:v="urn:schemas-microsoft-com:vml" xmlns:wp14="http://schemas.microsoft.com/office/word/2010/wordprocessingDrawing" xmlns:wp="http://schemas.openxmlformats.org/drawingml/2006/wordprocessingDrawing" xmlns:w10="urn:schemas-microsoft-com:office:word" xmlns:w="http://schemas.openxmlformats.org/wordprocessingml/2006/main" xmlns:w14="http://schemas.microsoft.com/office/word/2010/wordml" xmlns:w15="http://schemas.microsoft.com/office/word/2012/wordml" xmlns:w16cid="http://schemas.microsoft.com/office/word/2016/wordml/cid" xmlns:w16se="http://schemas.microsoft.com/office/word/2015/wordml/symex" xmlns:wpg="http://schemas.microsoft.com/office/word/2010/wordprocessingGroup" xmlns:wpi="http://schemas.microsoft.com/office/word/2010/wordprocessingInk" xmlns:wne="http://schemas.microsoft.com/office/word/2006/wordml" xmlns:wps="http://schemas.microsoft.com/office/word/2010/wordprocessingShape" mc:Ignorable="w14 w15 w16se w16cid wp14">
+<w:endnotes xmlns:wpc="http://schemas.microsoft.com/office/word/2010/wordprocessingCanvas" xmlns:mc="http://schemas.openxmlformats.org/markup-compatibility/2006" xmlns:o="urn:schemas-microsoft-com:office:office" xmlns:r="http://schemas.openxmlformats.org/officeDocument/2006/relationships" xmlns:m="http://schemas.openxmlformats.org/officeDocument/2006/math" xmlns:v="urn:schemas-microsoft-com:vml" xmlns:wp14="http://schemas.microsoft.com/office/word/2010/wordprocessingDrawing" xmlns:wp="http://schemas.openxmlformats.org/drawingml/2006/wordprocessingDrawing" xmlns:w10="urn:schemas-microsoft-com:office:word" xmlns:w="http://schemas.openxmlformats.org/wordprocessingml/2006/main" xmlns:w14="http://schemas.microsoft.com/office/word/2010/wordml" xmlns:w15="http://schemas.microsoft.com/office/word/2012/wordml" xmlns:wpg="http://schemas.microsoft.com/office/word/2010/wordprocessingGroup" xmlns:wpi="http://schemas.microsoft.com/office/word/2010/wordprocessingInk" xmlns:wne="http://schemas.microsoft.com/office/word/2006/wordml" xmlns:wps="http://schemas.microsoft.com/office/word/2010/wordprocessingShape" mc:Ignorable="w14 w15 wp14">
   <w:endnote w:type="separator" w:id="-1">
     <w:p>
       <w:pPr>
@@ -13184,7 +13203,7 @@
 </file>
 
 <file path=word/footer1.xml><?xml version="1.0" encoding="utf-8"?>
-<w:ftr xmlns:wpc="http://schemas.microsoft.com/office/word/2010/wordprocessingCanvas" xmlns:cx="http://schemas.microsoft.com/office/drawing/2014/chartex" xmlns:cx1="http://schemas.microsoft.com/office/drawing/2015/9/8/chartex" xmlns:cx2="http://schemas.microsoft.com/office/drawing/2015/10/21/chartex" xmlns:cx3="http://schemas.microsoft.com/office/drawing/2016/5/9/chartex" xmlns:cx4="http://schemas.microsoft.com/office/drawing/2016/5/10/chartex" xmlns:cx5="http://schemas.microsoft.com/office/drawing/2016/5/11/chartex" xmlns:cx6="http://schemas.microsoft.com/office/drawing/2016/5/12/chartex" xmlns:cx7="http://schemas.microsoft.com/office/drawing/2016/5/13/chartex" xmlns:cx8="http://schemas.microsoft.com/office/drawing/2016/5/14/chartex" xmlns:mc="http://schemas.openxmlformats.org/markup-compatibility/2006" xmlns:aink="http://schemas.microsoft.com/office/drawing/2016/ink" xmlns:am3d="http://schemas.microsoft.com/office/drawing/2017/model3d" xmlns:o="urn:schemas-microsoft-com:office:office" xmlns:r="http://schemas.openxmlformats.org/officeDocument/2006/relationships" xmlns:m="http://schemas.openxmlformats.org/officeDocument/2006/math" xmlns:v="urn:schemas-microsoft-com:vml" xmlns:wp14="http://schemas.microsoft.com/office/word/2010/wordprocessingDrawing" xmlns:wp="http://schemas.openxmlformats.org/drawingml/2006/wordprocessingDrawing" xmlns:w10="urn:schemas-microsoft-com:office:word" xmlns:w="http://schemas.openxmlformats.org/wordprocessingml/2006/main" xmlns:w14="http://schemas.microsoft.com/office/word/2010/wordml" xmlns:w15="http://schemas.microsoft.com/office/word/2012/wordml" xmlns:w16cid="http://schemas.microsoft.com/office/word/2016/wordml/cid" xmlns:w16se="http://schemas.microsoft.com/office/word/2015/wordml/symex" xmlns:wpg="http://schemas.microsoft.com/office/word/2010/wordprocessingGroup" xmlns:wpi="http://schemas.microsoft.com/office/word/2010/wordprocessingInk" xmlns:wne="http://schemas.microsoft.com/office/word/2006/wordml" xmlns:wps="http://schemas.microsoft.com/office/word/2010/wordprocessingShape" mc:Ignorable="w14 w15 w16se w16cid wp14">
+<w:ftr xmlns:wpc="http://schemas.microsoft.com/office/word/2010/wordprocessingCanvas" xmlns:mc="http://schemas.openxmlformats.org/markup-compatibility/2006" xmlns:o="urn:schemas-microsoft-com:office:office" xmlns:r="http://schemas.openxmlformats.org/officeDocument/2006/relationships" xmlns:m="http://schemas.openxmlformats.org/officeDocument/2006/math" xmlns:v="urn:schemas-microsoft-com:vml" xmlns:wp14="http://schemas.microsoft.com/office/word/2010/wordprocessingDrawing" xmlns:wp="http://schemas.openxmlformats.org/drawingml/2006/wordprocessingDrawing" xmlns:w10="urn:schemas-microsoft-com:office:word" xmlns:w="http://schemas.openxmlformats.org/wordprocessingml/2006/main" xmlns:w14="http://schemas.microsoft.com/office/word/2010/wordml" xmlns:w15="http://schemas.microsoft.com/office/word/2012/wordml" xmlns:wpg="http://schemas.microsoft.com/office/word/2010/wordprocessingGroup" xmlns:wpi="http://schemas.microsoft.com/office/word/2010/wordprocessingInk" xmlns:wne="http://schemas.microsoft.com/office/word/2006/wordml" xmlns:wps="http://schemas.microsoft.com/office/word/2010/wordprocessingShape" mc:Ignorable="w14 w15 wp14">
   <w:p>
     <w:pPr>
       <w:pStyle w:val="Footer"/>
@@ -13194,7 +13213,7 @@
 </file>
 
 <file path=word/footer2.xml><?xml version="1.0" encoding="utf-8"?>
-<w:ftr xmlns:wpc="http://schemas.microsoft.com/office/word/2010/wordprocessingCanvas" xmlns:cx="http://schemas.microsoft.com/office/drawing/2014/chartex" xmlns:cx1="http://schemas.microsoft.com/office/drawing/2015/9/8/chartex" xmlns:cx2="http://schemas.microsoft.com/office/drawing/2015/10/21/chartex" xmlns:cx3="http://schemas.microsoft.com/office/drawing/2016/5/9/chartex" xmlns:cx4="http://schemas.microsoft.com/office/drawing/2016/5/10/chartex" xmlns:cx5="http://schemas.microsoft.com/office/drawing/2016/5/11/chartex" xmlns:cx6="http://schemas.microsoft.com/office/drawing/2016/5/12/chartex" xmlns:cx7="http://schemas.microsoft.com/office/drawing/2016/5/13/chartex" xmlns:cx8="http://schemas.microsoft.com/office/drawing/2016/5/14/chartex" xmlns:mc="http://schemas.openxmlformats.org/markup-compatibility/2006" xmlns:aink="http://schemas.microsoft.com/office/drawing/2016/ink" xmlns:am3d="http://schemas.microsoft.com/office/drawing/2017/model3d" xmlns:o="urn:schemas-microsoft-com:office:office" xmlns:r="http://schemas.openxmlformats.org/officeDocument/2006/relationships" xmlns:m="http://schemas.openxmlformats.org/officeDocument/2006/math" xmlns:v="urn:schemas-microsoft-com:vml" xmlns:wp14="http://schemas.microsoft.com/office/word/2010/wordprocessingDrawing" xmlns:wp="http://schemas.openxmlformats.org/drawingml/2006/wordprocessingDrawing" xmlns:w10="urn:schemas-microsoft-com:office:word" xmlns:w="http://schemas.openxmlformats.org/wordprocessingml/2006/main" xmlns:w14="http://schemas.microsoft.com/office/word/2010/wordml" xmlns:w15="http://schemas.microsoft.com/office/word/2012/wordml" xmlns:w16cid="http://schemas.microsoft.com/office/word/2016/wordml/cid" xmlns:w16se="http://schemas.microsoft.com/office/word/2015/wordml/symex" xmlns:wpg="http://schemas.microsoft.com/office/word/2010/wordprocessingGroup" xmlns:wpi="http://schemas.microsoft.com/office/word/2010/wordprocessingInk" xmlns:wne="http://schemas.microsoft.com/office/word/2006/wordml" xmlns:wps="http://schemas.microsoft.com/office/word/2010/wordprocessingShape" mc:Ignorable="w14 w15 w16se w16cid wp14">
+<w:ftr xmlns:wpc="http://schemas.microsoft.com/office/word/2010/wordprocessingCanvas" xmlns:mc="http://schemas.openxmlformats.org/markup-compatibility/2006" xmlns:o="urn:schemas-microsoft-com:office:office" xmlns:r="http://schemas.openxmlformats.org/officeDocument/2006/relationships" xmlns:m="http://schemas.openxmlformats.org/officeDocument/2006/math" xmlns:v="urn:schemas-microsoft-com:vml" xmlns:wp14="http://schemas.microsoft.com/office/word/2010/wordprocessingDrawing" xmlns:wp="http://schemas.openxmlformats.org/drawingml/2006/wordprocessingDrawing" xmlns:w10="urn:schemas-microsoft-com:office:word" xmlns:w="http://schemas.openxmlformats.org/wordprocessingml/2006/main" xmlns:w14="http://schemas.microsoft.com/office/word/2010/wordml" xmlns:w15="http://schemas.microsoft.com/office/word/2012/wordml" xmlns:wpg="http://schemas.microsoft.com/office/word/2010/wordprocessingGroup" xmlns:wpi="http://schemas.microsoft.com/office/word/2010/wordprocessingInk" xmlns:wne="http://schemas.microsoft.com/office/word/2006/wordml" xmlns:wps="http://schemas.microsoft.com/office/word/2010/wordprocessingShape" mc:Ignorable="w14 w15 wp14">
   <w:p>
     <w:pPr>
       <w:pStyle w:val="Footer"/>
@@ -13204,7 +13223,7 @@
 </file>
 
 <file path=word/footer3.xml><?xml version="1.0" encoding="utf-8"?>
-<w:ftr xmlns:wpc="http://schemas.microsoft.com/office/word/2010/wordprocessingCanvas" xmlns:cx="http://schemas.microsoft.com/office/drawing/2014/chartex" xmlns:cx1="http://schemas.microsoft.com/office/drawing/2015/9/8/chartex" xmlns:cx2="http://schemas.microsoft.com/office/drawing/2015/10/21/chartex" xmlns:cx3="http://schemas.microsoft.com/office/drawing/2016/5/9/chartex" xmlns:cx4="http://schemas.microsoft.com/office/drawing/2016/5/10/chartex" xmlns:cx5="http://schemas.microsoft.com/office/drawing/2016/5/11/chartex" xmlns:cx6="http://schemas.microsoft.com/office/drawing/2016/5/12/chartex" xmlns:cx7="http://schemas.microsoft.com/office/drawing/2016/5/13/chartex" xmlns:cx8="http://schemas.microsoft.com/office/drawing/2016/5/14/chartex" xmlns:mc="http://schemas.openxmlformats.org/markup-compatibility/2006" xmlns:aink="http://schemas.microsoft.com/office/drawing/2016/ink" xmlns:am3d="http://schemas.microsoft.com/office/drawing/2017/model3d" xmlns:o="urn:schemas-microsoft-com:office:office" xmlns:r="http://schemas.openxmlformats.org/officeDocument/2006/relationships" xmlns:m="http://schemas.openxmlformats.org/officeDocument/2006/math" xmlns:v="urn:schemas-microsoft-com:vml" xmlns:wp14="http://schemas.microsoft.com/office/word/2010/wordprocessingDrawing" xmlns:wp="http://schemas.openxmlformats.org/drawingml/2006/wordprocessingDrawing" xmlns:w10="urn:schemas-microsoft-com:office:word" xmlns:w="http://schemas.openxmlformats.org/wordprocessingml/2006/main" xmlns:w14="http://schemas.microsoft.com/office/word/2010/wordml" xmlns:w15="http://schemas.microsoft.com/office/word/2012/wordml" xmlns:w16cid="http://schemas.microsoft.com/office/word/2016/wordml/cid" xmlns:w16se="http://schemas.microsoft.com/office/word/2015/wordml/symex" xmlns:wpg="http://schemas.microsoft.com/office/word/2010/wordprocessingGroup" xmlns:wpi="http://schemas.microsoft.com/office/word/2010/wordprocessingInk" xmlns:wne="http://schemas.microsoft.com/office/word/2006/wordml" xmlns:wps="http://schemas.microsoft.com/office/word/2010/wordprocessingShape" mc:Ignorable="w14 w15 w16se w16cid wp14">
+<w:ftr xmlns:wpc="http://schemas.microsoft.com/office/word/2010/wordprocessingCanvas" xmlns:mc="http://schemas.openxmlformats.org/markup-compatibility/2006" xmlns:o="urn:schemas-microsoft-com:office:office" xmlns:r="http://schemas.openxmlformats.org/officeDocument/2006/relationships" xmlns:m="http://schemas.openxmlformats.org/officeDocument/2006/math" xmlns:v="urn:schemas-microsoft-com:vml" xmlns:wp14="http://schemas.microsoft.com/office/word/2010/wordprocessingDrawing" xmlns:wp="http://schemas.openxmlformats.org/drawingml/2006/wordprocessingDrawing" xmlns:w10="urn:schemas-microsoft-com:office:word" xmlns:w="http://schemas.openxmlformats.org/wordprocessingml/2006/main" xmlns:w14="http://schemas.microsoft.com/office/word/2010/wordml" xmlns:w15="http://schemas.microsoft.com/office/word/2012/wordml" xmlns:wpg="http://schemas.microsoft.com/office/word/2010/wordprocessingGroup" xmlns:wpi="http://schemas.microsoft.com/office/word/2010/wordprocessingInk" xmlns:wne="http://schemas.microsoft.com/office/word/2006/wordml" xmlns:wps="http://schemas.microsoft.com/office/word/2010/wordprocessingShape" mc:Ignorable="w14 w15 wp14">
   <w:p>
     <w:pPr>
       <w:pStyle w:val="Footer"/>
@@ -13214,7 +13233,7 @@
 </file>
 
 <file path=word/footnotes.xml><?xml version="1.0" encoding="utf-8"?>
-<w:footnotes xmlns:wpc="http://schemas.microsoft.com/office/word/2010/wordprocessingCanvas" xmlns:cx="http://schemas.microsoft.com/office/drawing/2014/chartex" xmlns:cx1="http://schemas.microsoft.com/office/drawing/2015/9/8/chartex" xmlns:cx2="http://schemas.microsoft.com/office/drawing/2015/10/21/chartex" xmlns:cx3="http://schemas.microsoft.com/office/drawing/2016/5/9/chartex" xmlns:cx4="http://schemas.microsoft.com/office/drawing/2016/5/10/chartex" xmlns:cx5="http://schemas.microsoft.com/office/drawing/2016/5/11/chartex" xmlns:cx6="http://schemas.microsoft.com/office/drawing/2016/5/12/chartex" xmlns:cx7="http://schemas.microsoft.com/office/drawing/2016/5/13/chartex" xmlns:cx8="http://schemas.microsoft.com/office/drawing/2016/5/14/chartex" xmlns:mc="http://schemas.openxmlformats.org/markup-compatibility/2006" xmlns:aink="http://schemas.microsoft.com/office/drawing/2016/ink" xmlns:am3d="http://schemas.microsoft.com/office/drawing/2017/model3d" xmlns:o="urn:schemas-microsoft-com:office:office" xmlns:r="http://schemas.openxmlformats.org/officeDocument/2006/relationships" xmlns:m="http://schemas.openxmlformats.org/officeDocument/2006/math" xmlns:v="urn:schemas-microsoft-com:vml" xmlns:wp14="http://schemas.microsoft.com/office/word/2010/wordprocessingDrawing" xmlns:wp="http://schemas.openxmlformats.org/drawingml/2006/wordprocessingDrawing" xmlns:w10="urn:schemas-microsoft-com:office:word" xmlns:w="http://schemas.openxmlformats.org/wordprocessingml/2006/main" xmlns:w14="http://schemas.microsoft.com/office/word/2010/wordml" xmlns:w15="http://schemas.microsoft.com/office/word/2012/wordml" xmlns:w16cid="http://schemas.microsoft.com/office/word/2016/wordml/cid" xmlns:w16se="http://schemas.microsoft.com/office/word/2015/wordml/symex" xmlns:wpg="http://schemas.microsoft.com/office/word/2010/wordprocessingGroup" xmlns:wpi="http://schemas.microsoft.com/office/word/2010/wordprocessingInk" xmlns:wne="http://schemas.microsoft.com/office/word/2006/wordml" xmlns:wps="http://schemas.microsoft.com/office/word/2010/wordprocessingShape" mc:Ignorable="w14 w15 w16se w16cid wp14">
+<w:footnotes xmlns:wpc="http://schemas.microsoft.com/office/word/2010/wordprocessingCanvas" xmlns:mc="http://schemas.openxmlformats.org/markup-compatibility/2006" xmlns:o="urn:schemas-microsoft-com:office:office" xmlns:r="http://schemas.openxmlformats.org/officeDocument/2006/relationships" xmlns:m="http://schemas.openxmlformats.org/officeDocument/2006/math" xmlns:v="urn:schemas-microsoft-com:vml" xmlns:wp14="http://schemas.microsoft.com/office/word/2010/wordprocessingDrawing" xmlns:wp="http://schemas.openxmlformats.org/drawingml/2006/wordprocessingDrawing" xmlns:w10="urn:schemas-microsoft-com:office:word" xmlns:w="http://schemas.openxmlformats.org/wordprocessingml/2006/main" xmlns:w14="http://schemas.microsoft.com/office/word/2010/wordml" xmlns:w15="http://schemas.microsoft.com/office/word/2012/wordml" xmlns:wpg="http://schemas.microsoft.com/office/word/2010/wordprocessingGroup" xmlns:wpi="http://schemas.microsoft.com/office/word/2010/wordprocessingInk" xmlns:wne="http://schemas.microsoft.com/office/word/2006/wordml" xmlns:wps="http://schemas.microsoft.com/office/word/2010/wordprocessingShape" mc:Ignorable="w14 w15 wp14">
   <w:footnote w:type="separator" w:id="-1">
     <w:p>
       <w:pPr>
@@ -13239,7 +13258,7 @@
 </file>
 
 <file path=word/header1.xml><?xml version="1.0" encoding="utf-8"?>
-<w:hdr xmlns:wpc="http://schemas.microsoft.com/office/word/2010/wordprocessingCanvas" xmlns:cx="http://schemas.microsoft.com/office/drawing/2014/chartex" xmlns:cx1="http://schemas.microsoft.com/office/drawing/2015/9/8/chartex" xmlns:cx2="http://schemas.microsoft.com/office/drawing/2015/10/21/chartex" xmlns:cx3="http://schemas.microsoft.com/office/drawing/2016/5/9/chartex" xmlns:cx4="http://schemas.microsoft.com/office/drawing/2016/5/10/chartex" xmlns:cx5="http://schemas.microsoft.com/office/drawing/2016/5/11/chartex" xmlns:cx6="http://schemas.microsoft.com/office/drawing/2016/5/12/chartex" xmlns:cx7="http://schemas.microsoft.com/office/drawing/2016/5/13/chartex" xmlns:cx8="http://schemas.microsoft.com/office/drawing/2016/5/14/chartex" xmlns:mc="http://schemas.openxmlformats.org/markup-compatibility/2006" xmlns:aink="http://schemas.microsoft.com/office/drawing/2016/ink" xmlns:am3d="http://schemas.microsoft.com/office/drawing/2017/model3d" xmlns:o="urn:schemas-microsoft-com:office:office" xmlns:r="http://schemas.openxmlformats.org/officeDocument/2006/relationships" xmlns:m="http://schemas.openxmlformats.org/officeDocument/2006/math" xmlns:v="urn:schemas-microsoft-com:vml" xmlns:wp14="http://schemas.microsoft.com/office/word/2010/wordprocessingDrawing" xmlns:wp="http://schemas.openxmlformats.org/drawingml/2006/wordprocessingDrawing" xmlns:w10="urn:schemas-microsoft-com:office:word" xmlns:w="http://schemas.openxmlformats.org/wordprocessingml/2006/main" xmlns:w14="http://schemas.microsoft.com/office/word/2010/wordml" xmlns:w15="http://schemas.microsoft.com/office/word/2012/wordml" xmlns:w16cid="http://schemas.microsoft.com/office/word/2016/wordml/cid" xmlns:w16se="http://schemas.microsoft.com/office/word/2015/wordml/symex" xmlns:wpg="http://schemas.microsoft.com/office/word/2010/wordprocessingGroup" xmlns:wpi="http://schemas.microsoft.com/office/word/2010/wordprocessingInk" xmlns:wne="http://schemas.microsoft.com/office/word/2006/wordml" xmlns:wps="http://schemas.microsoft.com/office/word/2010/wordprocessingShape" mc:Ignorable="w14 w15 w16se w16cid wp14">
+<w:hdr xmlns:wpc="http://schemas.microsoft.com/office/word/2010/wordprocessingCanvas" xmlns:mc="http://schemas.openxmlformats.org/markup-compatibility/2006" xmlns:o="urn:schemas-microsoft-com:office:office" xmlns:r="http://schemas.openxmlformats.org/officeDocument/2006/relationships" xmlns:m="http://schemas.openxmlformats.org/officeDocument/2006/math" xmlns:v="urn:schemas-microsoft-com:vml" xmlns:wp14="http://schemas.microsoft.com/office/word/2010/wordprocessingDrawing" xmlns:wp="http://schemas.openxmlformats.org/drawingml/2006/wordprocessingDrawing" xmlns:w10="urn:schemas-microsoft-com:office:word" xmlns:w="http://schemas.openxmlformats.org/wordprocessingml/2006/main" xmlns:w14="http://schemas.microsoft.com/office/word/2010/wordml" xmlns:w15="http://schemas.microsoft.com/office/word/2012/wordml" xmlns:wpg="http://schemas.microsoft.com/office/word/2010/wordprocessingGroup" xmlns:wpi="http://schemas.microsoft.com/office/word/2010/wordprocessingInk" xmlns:wne="http://schemas.microsoft.com/office/word/2006/wordml" xmlns:wps="http://schemas.microsoft.com/office/word/2010/wordprocessingShape" mc:Ignorable="w14 w15 wp14">
   <w:p>
     <w:pPr>
       <w:pStyle w:val="Header"/>
@@ -13249,7 +13268,7 @@
 </file>
 
 <file path=word/header2.xml><?xml version="1.0" encoding="utf-8"?>
-<w:hdr xmlns:wpc="http://schemas.microsoft.com/office/word/2010/wordprocessingCanvas" xmlns:cx="http://schemas.microsoft.com/office/drawing/2014/chartex" xmlns:cx1="http://schemas.microsoft.com/office/drawing/2015/9/8/chartex" xmlns:cx2="http://schemas.microsoft.com/office/drawing/2015/10/21/chartex" xmlns:cx3="http://schemas.microsoft.com/office/drawing/2016/5/9/chartex" xmlns:cx4="http://schemas.microsoft.com/office/drawing/2016/5/10/chartex" xmlns:cx5="http://schemas.microsoft.com/office/drawing/2016/5/11/chartex" xmlns:cx6="http://schemas.microsoft.com/office/drawing/2016/5/12/chartex" xmlns:cx7="http://schemas.microsoft.com/office/drawing/2016/5/13/chartex" xmlns:cx8="http://schemas.microsoft.com/office/drawing/2016/5/14/chartex" xmlns:mc="http://schemas.openxmlformats.org/markup-compatibility/2006" xmlns:aink="http://schemas.microsoft.com/office/drawing/2016/ink" xmlns:am3d="http://schemas.microsoft.com/office/drawing/2017/model3d" xmlns:o="urn:schemas-microsoft-com:office:office" xmlns:r="http://schemas.openxmlformats.org/officeDocument/2006/relationships" xmlns:m="http://schemas.openxmlformats.org/officeDocument/2006/math" xmlns:v="urn:schemas-microsoft-com:vml" xmlns:wp14="http://schemas.microsoft.com/office/word/2010/wordprocessingDrawing" xmlns:wp="http://schemas.openxmlformats.org/drawingml/2006/wordprocessingDrawing" xmlns:w10="urn:schemas-microsoft-com:office:word" xmlns:w="http://schemas.openxmlformats.org/wordprocessingml/2006/main" xmlns:w14="http://schemas.microsoft.com/office/word/2010/wordml" xmlns:w15="http://schemas.microsoft.com/office/word/2012/wordml" xmlns:w16cid="http://schemas.microsoft.com/office/word/2016/wordml/cid" xmlns:w16se="http://schemas.microsoft.com/office/word/2015/wordml/symex" xmlns:wpg="http://schemas.microsoft.com/office/word/2010/wordprocessingGroup" xmlns:wpi="http://schemas.microsoft.com/office/word/2010/wordprocessingInk" xmlns:wne="http://schemas.microsoft.com/office/word/2006/wordml" xmlns:wps="http://schemas.microsoft.com/office/word/2010/wordprocessingShape" mc:Ignorable="w14 w15 w16se w16cid wp14">
+<w:hdr xmlns:wpc="http://schemas.microsoft.com/office/word/2010/wordprocessingCanvas" xmlns:mc="http://schemas.openxmlformats.org/markup-compatibility/2006" xmlns:o="urn:schemas-microsoft-com:office:office" xmlns:r="http://schemas.openxmlformats.org/officeDocument/2006/relationships" xmlns:m="http://schemas.openxmlformats.org/officeDocument/2006/math" xmlns:v="urn:schemas-microsoft-com:vml" xmlns:wp14="http://schemas.microsoft.com/office/word/2010/wordprocessingDrawing" xmlns:wp="http://schemas.openxmlformats.org/drawingml/2006/wordprocessingDrawing" xmlns:w10="urn:schemas-microsoft-com:office:word" xmlns:w="http://schemas.openxmlformats.org/wordprocessingml/2006/main" xmlns:w14="http://schemas.microsoft.com/office/word/2010/wordml" xmlns:w15="http://schemas.microsoft.com/office/word/2012/wordml" xmlns:wpg="http://schemas.microsoft.com/office/word/2010/wordprocessingGroup" xmlns:wpi="http://schemas.microsoft.com/office/word/2010/wordprocessingInk" xmlns:wne="http://schemas.microsoft.com/office/word/2006/wordml" xmlns:wps="http://schemas.microsoft.com/office/word/2010/wordprocessingShape" mc:Ignorable="w14 w15 wp14">
   <w:p>
     <w:pPr>
       <w:pStyle w:val="Header"/>
@@ -13259,7 +13278,7 @@
 </file>
 
 <file path=word/header3.xml><?xml version="1.0" encoding="utf-8"?>
-<w:hdr xmlns:wpc="http://schemas.microsoft.com/office/word/2010/wordprocessingCanvas" xmlns:cx="http://schemas.microsoft.com/office/drawing/2014/chartex" xmlns:cx1="http://schemas.microsoft.com/office/drawing/2015/9/8/chartex" xmlns:cx2="http://schemas.microsoft.com/office/drawing/2015/10/21/chartex" xmlns:cx3="http://schemas.microsoft.com/office/drawing/2016/5/9/chartex" xmlns:cx4="http://schemas.microsoft.com/office/drawing/2016/5/10/chartex" xmlns:cx5="http://schemas.microsoft.com/office/drawing/2016/5/11/chartex" xmlns:cx6="http://schemas.microsoft.com/office/drawing/2016/5/12/chartex" xmlns:cx7="http://schemas.microsoft.com/office/drawing/2016/5/13/chartex" xmlns:cx8="http://schemas.microsoft.com/office/drawing/2016/5/14/chartex" xmlns:mc="http://schemas.openxmlformats.org/markup-compatibility/2006" xmlns:aink="http://schemas.microsoft.com/office/drawing/2016/ink" xmlns:am3d="http://schemas.microsoft.com/office/drawing/2017/model3d" xmlns:o="urn:schemas-microsoft-com:office:office" xmlns:r="http://schemas.openxmlformats.org/officeDocument/2006/relationships" xmlns:m="http://schemas.openxmlformats.org/officeDocument/2006/math" xmlns:v="urn:schemas-microsoft-com:vml" xmlns:wp14="http://schemas.microsoft.com/office/word/2010/wordprocessingDrawing" xmlns:wp="http://schemas.openxmlformats.org/drawingml/2006/wordprocessingDrawing" xmlns:w10="urn:schemas-microsoft-com:office:word" xmlns:w="http://schemas.openxmlformats.org/wordprocessingml/2006/main" xmlns:w14="http://schemas.microsoft.com/office/word/2010/wordml" xmlns:w15="http://schemas.microsoft.com/office/word/2012/wordml" xmlns:w16cid="http://schemas.microsoft.com/office/word/2016/wordml/cid" xmlns:w16se="http://schemas.microsoft.com/office/word/2015/wordml/symex" xmlns:wpg="http://schemas.microsoft.com/office/word/2010/wordprocessingGroup" xmlns:wpi="http://schemas.microsoft.com/office/word/2010/wordprocessingInk" xmlns:wne="http://schemas.microsoft.com/office/word/2006/wordml" xmlns:wps="http://schemas.microsoft.com/office/word/2010/wordprocessingShape" mc:Ignorable="w14 w15 w16se w16cid wp14">
+<w:hdr xmlns:wpc="http://schemas.microsoft.com/office/word/2010/wordprocessingCanvas" xmlns:mc="http://schemas.openxmlformats.org/markup-compatibility/2006" xmlns:o="urn:schemas-microsoft-com:office:office" xmlns:r="http://schemas.openxmlformats.org/officeDocument/2006/relationships" xmlns:m="http://schemas.openxmlformats.org/officeDocument/2006/math" xmlns:v="urn:schemas-microsoft-com:vml" xmlns:wp14="http://schemas.microsoft.com/office/word/2010/wordprocessingDrawing" xmlns:wp="http://schemas.openxmlformats.org/drawingml/2006/wordprocessingDrawing" xmlns:w10="urn:schemas-microsoft-com:office:word" xmlns:w="http://schemas.openxmlformats.org/wordprocessingml/2006/main" xmlns:w14="http://schemas.microsoft.com/office/word/2010/wordml" xmlns:w15="http://schemas.microsoft.com/office/word/2012/wordml" xmlns:wpg="http://schemas.microsoft.com/office/word/2010/wordprocessingGroup" xmlns:wpi="http://schemas.microsoft.com/office/word/2010/wordprocessingInk" xmlns:wne="http://schemas.microsoft.com/office/word/2006/wordml" xmlns:wps="http://schemas.microsoft.com/office/word/2010/wordprocessingShape" mc:Ignorable="w14 w15 wp14">
   <w:p>
     <w:pPr>
       <w:pStyle w:val="Header"/>
@@ -13269,7 +13288,7 @@
 </file>
 
 <file path=word/numbering.xml><?xml version="1.0" encoding="utf-8"?>
-<w:numbering xmlns:wpc="http://schemas.microsoft.com/office/word/2010/wordprocessingCanvas" xmlns:cx="http://schemas.microsoft.com/office/drawing/2014/chartex" xmlns:cx1="http://schemas.microsoft.com/office/drawing/2015/9/8/chartex" xmlns:cx2="http://schemas.microsoft.com/office/drawing/2015/10/21/chartex" xmlns:cx3="http://schemas.microsoft.com/office/drawing/2016/5/9/chartex" xmlns:cx4="http://schemas.microsoft.com/office/drawing/2016/5/10/chartex" xmlns:cx5="http://schemas.microsoft.com/office/drawing/2016/5/11/chartex" xmlns:cx6="http://schemas.microsoft.com/office/drawing/2016/5/12/chartex" xmlns:cx7="http://schemas.microsoft.com/office/drawing/2016/5/13/chartex" xmlns:cx8="http://schemas.microsoft.com/office/drawing/2016/5/14/chartex" xmlns:mc="http://schemas.openxmlformats.org/markup-compatibility/2006" xmlns:aink="http://schemas.microsoft.com/office/drawing/2016/ink" xmlns:am3d="http://schemas.microsoft.com/office/drawing/2017/model3d" xmlns:o="urn:schemas-microsoft-com:office:office" xmlns:r="http://schemas.openxmlformats.org/officeDocument/2006/relationships" xmlns:m="http://schemas.openxmlformats.org/officeDocument/2006/math" xmlns:v="urn:schemas-microsoft-com:vml" xmlns:wp14="http://schemas.microsoft.com/office/word/2010/wordprocessingDrawing" xmlns:wp="http://schemas.openxmlformats.org/drawingml/2006/wordprocessingDrawing" xmlns:w10="urn:schemas-microsoft-com:office:word" xmlns:w="http://schemas.openxmlformats.org/wordprocessingml/2006/main" xmlns:w14="http://schemas.microsoft.com/office/word/2010/wordml" xmlns:w15="http://schemas.microsoft.com/office/word/2012/wordml" xmlns:w16cid="http://schemas.microsoft.com/office/word/2016/wordml/cid" xmlns:w16se="http://schemas.microsoft.com/office/word/2015/wordml/symex" xmlns:wpg="http://schemas.microsoft.com/office/word/2010/wordprocessingGroup" xmlns:wpi="http://schemas.microsoft.com/office/word/2010/wordprocessingInk" xmlns:wne="http://schemas.microsoft.com/office/word/2006/wordml" xmlns:wps="http://schemas.microsoft.com/office/word/2010/wordprocessingShape" mc:Ignorable="w14 w15 w16se w16cid wp14">
+<w:numbering xmlns:wpc="http://schemas.microsoft.com/office/word/2010/wordprocessingCanvas" xmlns:mc="http://schemas.openxmlformats.org/markup-compatibility/2006" xmlns:o="urn:schemas-microsoft-com:office:office" xmlns:r="http://schemas.openxmlformats.org/officeDocument/2006/relationships" xmlns:m="http://schemas.openxmlformats.org/officeDocument/2006/math" xmlns:v="urn:schemas-microsoft-com:vml" xmlns:wp14="http://schemas.microsoft.com/office/word/2010/wordprocessingDrawing" xmlns:wp="http://schemas.openxmlformats.org/drawingml/2006/wordprocessingDrawing" xmlns:w10="urn:schemas-microsoft-com:office:word" xmlns:w="http://schemas.openxmlformats.org/wordprocessingml/2006/main" xmlns:w14="http://schemas.microsoft.com/office/word/2010/wordml" xmlns:w15="http://schemas.microsoft.com/office/word/2012/wordml" xmlns:wpg="http://schemas.microsoft.com/office/word/2010/wordprocessingGroup" xmlns:wpi="http://schemas.microsoft.com/office/word/2010/wordprocessingInk" xmlns:wne="http://schemas.microsoft.com/office/word/2006/wordml" xmlns:wps="http://schemas.microsoft.com/office/word/2010/wordprocessingShape" mc:Ignorable="w14 w15 wp14">
   <w:abstractNum w:abstractNumId="0" w15:restartNumberingAfterBreak="0">
     <w:nsid w:val="02FBC9D9"/>
     <w:multiLevelType w:val="multilevel"/>
@@ -14092,7 +14111,7 @@
 </file>
 
 <file path=word/styles.xml><?xml version="1.0" encoding="utf-8"?>
-<w:styles xmlns:mc="http://schemas.openxmlformats.org/markup-compatibility/2006" xmlns:r="http://schemas.openxmlformats.org/officeDocument/2006/relationships" xmlns:w="http://schemas.openxmlformats.org/wordprocessingml/2006/main" xmlns:w14="http://schemas.microsoft.com/office/word/2010/wordml" xmlns:w15="http://schemas.microsoft.com/office/word/2012/wordml" xmlns:w16cid="http://schemas.microsoft.com/office/word/2016/wordml/cid" xmlns:w16se="http://schemas.microsoft.com/office/word/2015/wordml/symex" mc:Ignorable="w14 w15 w16se w16cid">
+<w:styles xmlns:mc="http://schemas.openxmlformats.org/markup-compatibility/2006" xmlns:r="http://schemas.openxmlformats.org/officeDocument/2006/relationships" xmlns:w="http://schemas.openxmlformats.org/wordprocessingml/2006/main" xmlns:w14="http://schemas.microsoft.com/office/word/2010/wordml" xmlns:w15="http://schemas.microsoft.com/office/word/2012/wordml" mc:Ignorable="w14 w15">
   <w:docDefaults>
     <w:rPrDefault>
       <w:rPr>
@@ -14106,7 +14125,7 @@
       </w:pPr>
     </w:pPrDefault>
   </w:docDefaults>
-  <w:latentStyles w:defLockedState="0" w:defUIPriority="99" w:defSemiHidden="0" w:defUnhideWhenUsed="0" w:defQFormat="0" w:count="375">
+  <w:latentStyles w:defLockedState="0" w:defUIPriority="99" w:defSemiHidden="0" w:defUnhideWhenUsed="0" w:defQFormat="0" w:count="371">
     <w:lsdException w:name="Normal" w:uiPriority="0" w:qFormat="1"/>
     <w:lsdException w:name="heading 1" w:uiPriority="9" w:qFormat="1"/>
     <w:lsdException w:name="heading 2" w:uiPriority="9" w:unhideWhenUsed="1" w:qFormat="1"/>
@@ -14212,6 +14231,7 @@
     <w:lsdException w:name="HTML Sample" w:semiHidden="1" w:unhideWhenUsed="1"/>
     <w:lsdException w:name="HTML Typewriter" w:semiHidden="1" w:unhideWhenUsed="1"/>
     <w:lsdException w:name="HTML Variable" w:semiHidden="1" w:unhideWhenUsed="1"/>
+    <w:lsdException w:name="Normal Table" w:semiHidden="1" w:unhideWhenUsed="1"/>
     <w:lsdException w:name="annotation subject" w:semiHidden="1" w:unhideWhenUsed="1"/>
     <w:lsdException w:name="No List" w:semiHidden="1" w:unhideWhenUsed="1"/>
     <w:lsdException w:name="Outline List 1" w:semiHidden="1" w:unhideWhenUsed="1"/>
@@ -14255,8 +14275,10 @@
     <w:lsdException w:name="Table Elegant" w:semiHidden="1" w:unhideWhenUsed="1"/>
     <w:lsdException w:name="Table Professional" w:semiHidden="1" w:unhideWhenUsed="1"/>
     <w:lsdException w:name="Table Subtle 1" w:semiHidden="1" w:unhideWhenUsed="1"/>
+    <w:lsdException w:name="Table Subtle 2" w:semiHidden="1" w:unhideWhenUsed="1"/>
     <w:lsdException w:name="Table Web 1" w:semiHidden="1" w:unhideWhenUsed="1"/>
     <w:lsdException w:name="Table Web 2" w:semiHidden="1" w:unhideWhenUsed="1"/>
+    <w:lsdException w:name="Table Web 3" w:semiHidden="1" w:unhideWhenUsed="1"/>
     <w:lsdException w:name="Balloon Text" w:semiHidden="1" w:unhideWhenUsed="1"/>
     <w:lsdException w:name="Table Grid" w:uiPriority="59"/>
     <w:lsdException w:name="Table Theme" w:semiHidden="1" w:unhideWhenUsed="1"/>
@@ -14472,10 +14494,6 @@
     <w:lsdException w:name="List Table 5 Dark Accent 6" w:uiPriority="50"/>
     <w:lsdException w:name="List Table 6 Colorful Accent 6" w:uiPriority="51"/>
     <w:lsdException w:name="List Table 7 Colorful Accent 6" w:uiPriority="52"/>
-    <w:lsdException w:name="Mention" w:semiHidden="1" w:unhideWhenUsed="1"/>
-    <w:lsdException w:name="Smart Hyperlink" w:semiHidden="1" w:unhideWhenUsed="1"/>
-    <w:lsdException w:name="Hashtag" w:semiHidden="1" w:unhideWhenUsed="1"/>
-    <w:lsdException w:name="Unresolved Mention" w:semiHidden="1" w:unhideWhenUsed="1"/>
   </w:latentStyles>
   <w:style w:type="paragraph" w:default="1" w:styleId="Normal">
     <w:name w:val="Normal"/>
@@ -15120,7 +15138,7 @@
 </file>
 
 <file path=customXml/itemProps2.xml><?xml version="1.0" encoding="utf-8"?>
-<ds:datastoreItem xmlns:ds="http://schemas.openxmlformats.org/officeDocument/2006/customXml" ds:itemID="{78639159-1BEB-456F-B74F-76196823D039}">
+<ds:datastoreItem xmlns:ds="http://schemas.openxmlformats.org/officeDocument/2006/customXml" ds:itemID="{0B23A779-FEB6-471B-82FA-9F2E27ACA18F}">
   <ds:schemaRefs>
     <ds:schemaRef ds:uri="http://schemas.openxmlformats.org/officeDocument/2006/bibliography"/>
   </ds:schemaRefs>

</xml_diff>